<commit_message>
add sy5 and sy6
Signed-off-by: qqggwm <936450937@qq.com>
</commit_message>
<xml_diff>
--- a/sy4/实验4.docx
+++ b/sy4/实验4.docx
@@ -3046,7 +3046,7 @@
       <w:pPr>
         <w:ind w:firstLineChars="900" w:firstLine="1890"/>
         <w:rPr>
-          <w:rFonts w:cs="Times New Roman" w:hint="eastAsia"/>
+          <w:rFonts w:cs="Times New Roman"/>
           <w:szCs w:val="21"/>
         </w:rPr>
       </w:pPr>
@@ -4141,7 +4141,7 @@
     <w:p>
       <w:pPr>
         <w:rPr>
-          <w:rFonts w:cs="Times New Roman" w:hint="eastAsia"/>
+          <w:rFonts w:cs="Times New Roman"/>
           <w:color w:val="FF0000"/>
           <w:szCs w:val="21"/>
         </w:rPr>
@@ -4275,7 +4275,7 @@
     <w:p>
       <w:pPr>
         <w:rPr>
-          <w:rFonts w:cs="Times New Roman" w:hint="eastAsia"/>
+          <w:rFonts w:cs="Times New Roman"/>
           <w:color w:val="FF0000"/>
           <w:szCs w:val="21"/>
         </w:rPr>
@@ -5109,7 +5109,7 @@
     <w:p>
       <w:pPr>
         <w:rPr>
-          <w:rFonts w:cs="Times New Roman" w:hint="eastAsia"/>
+          <w:rFonts w:cs="Times New Roman"/>
           <w:color w:val="FF0000"/>
           <w:szCs w:val="21"/>
         </w:rPr>
@@ -5175,7 +5175,7 @@
     <w:p>
       <w:pPr>
         <w:rPr>
-          <w:rFonts w:cs="Times New Roman" w:hint="eastAsia"/>
+          <w:rFonts w:cs="Times New Roman"/>
           <w:color w:val="FF0000"/>
           <w:szCs w:val="21"/>
         </w:rPr>
@@ -5480,104 +5480,440 @@
           <w:color w:val="FF0000"/>
           <w:szCs w:val="21"/>
         </w:rPr>
-        <w:t>C</w:t>
-      </w:r>
-      <w:r>
-        <w:rPr>
-          <w:rFonts w:cs="Times New Roman" w:hint="eastAsia"/>
-          <w:color w:val="FF0000"/>
-          <w:szCs w:val="21"/>
-        </w:rPr>
-        <w:t>lass</w:t>
-      </w:r>
-      <w:r>
-        <w:rPr>
-          <w:rFonts w:cs="Times New Roman"/>
-          <w:color w:val="FF0000"/>
-          <w:szCs w:val="21"/>
-        </w:rPr>
-        <w:t xml:space="preserve"> T</w:t>
-      </w:r>
-      <w:r>
-        <w:rPr>
-          <w:rFonts w:cs="Times New Roman" w:hint="eastAsia"/>
-          <w:color w:val="FF0000"/>
-          <w:szCs w:val="21"/>
-        </w:rPr>
-        <w:t>_</w:t>
-      </w:r>
-      <w:r>
-        <w:rPr>
-          <w:rFonts w:cs="Times New Roman"/>
-          <w:color w:val="FF0000"/>
-          <w:szCs w:val="21"/>
-        </w:rPr>
-        <w:t>9{</w:t>
-      </w:r>
-    </w:p>
-    <w:p>
-      <w:pPr>
-        <w:rPr>
-          <w:rFonts w:cs="Times New Roman" w:hint="eastAsia"/>
-          <w:color w:val="FF0000"/>
-          <w:szCs w:val="21"/>
-        </w:rPr>
-      </w:pPr>
-      <w:r>
-        <w:rPr>
-          <w:rFonts w:cs="Times New Roman"/>
-          <w:color w:val="FF0000"/>
-          <w:szCs w:val="21"/>
-        </w:rPr>
-        <w:tab/>
-      </w:r>
-      <w:r>
-        <w:rPr>
-          <w:rFonts w:cs="Times New Roman"/>
-          <w:color w:val="FF0000"/>
-          <w:szCs w:val="21"/>
-        </w:rPr>
-        <w:tab/>
-        <w:t>Public static void main{String[] args}</w:t>
+        <w:t>class T_9{</w:t>
+      </w:r>
+    </w:p>
+    <w:p>
+      <w:pPr>
+        <w:rPr>
+          <w:rFonts w:cs="Times New Roman"/>
+          <w:color w:val="FF0000"/>
+          <w:szCs w:val="21"/>
+        </w:rPr>
+      </w:pPr>
+      <w:r>
+        <w:rPr>
+          <w:rFonts w:cs="Times New Roman"/>
+          <w:color w:val="FF0000"/>
+          <w:szCs w:val="21"/>
+        </w:rPr>
+        <w:tab/>
+        <w:t>public static void main(String[] args){</w:t>
+      </w:r>
+    </w:p>
+    <w:p>
+      <w:pPr>
+        <w:rPr>
+          <w:rFonts w:cs="Times New Roman"/>
+          <w:color w:val="FF0000"/>
+          <w:szCs w:val="21"/>
+        </w:rPr>
+      </w:pPr>
+      <w:r>
+        <w:rPr>
+          <w:rFonts w:cs="Times New Roman"/>
+          <w:color w:val="FF0000"/>
+          <w:szCs w:val="21"/>
+        </w:rPr>
+        <w:tab/>
+        <w:t>int []arr={1,2,3,4,5,6,7,8,9,10};</w:t>
+      </w:r>
+    </w:p>
+    <w:p>
+      <w:pPr>
+        <w:rPr>
+          <w:rFonts w:cs="Times New Roman"/>
+          <w:color w:val="FF0000"/>
+          <w:szCs w:val="21"/>
+        </w:rPr>
+      </w:pPr>
+      <w:r>
+        <w:rPr>
+          <w:rFonts w:cs="Times New Roman"/>
+          <w:color w:val="FF0000"/>
+          <w:szCs w:val="21"/>
+        </w:rPr>
+        <w:tab/>
+        <w:t>int tmp=0;</w:t>
+      </w:r>
+    </w:p>
+    <w:p>
+      <w:pPr>
+        <w:rPr>
+          <w:rFonts w:cs="Times New Roman"/>
+          <w:color w:val="FF0000"/>
+          <w:szCs w:val="21"/>
+        </w:rPr>
+      </w:pPr>
+      <w:r>
+        <w:rPr>
+          <w:rFonts w:cs="Times New Roman"/>
+          <w:color w:val="FF0000"/>
+          <w:szCs w:val="21"/>
+        </w:rPr>
+        <w:t xml:space="preserve">    for(int i=0;i&lt;arr.length-1;i++){</w:t>
+      </w:r>
+    </w:p>
+    <w:p>
+      <w:pPr>
+        <w:rPr>
+          <w:rFonts w:cs="Times New Roman"/>
+          <w:color w:val="FF0000"/>
+          <w:szCs w:val="21"/>
+        </w:rPr>
+      </w:pPr>
+      <w:r>
+        <w:rPr>
+          <w:rFonts w:cs="Times New Roman"/>
+          <w:color w:val="FF0000"/>
+          <w:szCs w:val="21"/>
+        </w:rPr>
+        <w:t xml:space="preserve">   </w:t>
+      </w:r>
+      <w:r>
+        <w:rPr>
+          <w:rFonts w:cs="Times New Roman"/>
+          <w:color w:val="FF0000"/>
+          <w:szCs w:val="21"/>
+        </w:rPr>
+        <w:tab/>
+        <w:t xml:space="preserve">    for(int j=0;j&lt;arr.length-i-1;j++){</w:t>
+      </w:r>
+    </w:p>
+    <w:p>
+      <w:pPr>
+        <w:rPr>
+          <w:rFonts w:cs="Times New Roman"/>
+          <w:color w:val="FF0000"/>
+          <w:szCs w:val="21"/>
+        </w:rPr>
+      </w:pPr>
+      <w:r>
+        <w:rPr>
+          <w:rFonts w:cs="Times New Roman"/>
+          <w:color w:val="FF0000"/>
+          <w:szCs w:val="21"/>
+        </w:rPr>
+        <w:t xml:space="preserve">               if(arr[j]&lt;arr[j+1])</w:t>
+      </w:r>
+    </w:p>
+    <w:p>
+      <w:pPr>
+        <w:rPr>
+          <w:rFonts w:cs="Times New Roman"/>
+          <w:color w:val="FF0000"/>
+          <w:szCs w:val="21"/>
+        </w:rPr>
+      </w:pPr>
+      <w:r>
+        <w:rPr>
+          <w:rFonts w:cs="Times New Roman"/>
+          <w:color w:val="FF0000"/>
+          <w:szCs w:val="21"/>
+        </w:rPr>
+        <w:tab/>
+      </w:r>
+      <w:r>
+        <w:rPr>
+          <w:rFonts w:cs="Times New Roman"/>
+          <w:color w:val="FF0000"/>
+          <w:szCs w:val="21"/>
+        </w:rPr>
+        <w:tab/>
+      </w:r>
+      <w:r>
+        <w:rPr>
+          <w:rFonts w:cs="Times New Roman"/>
+          <w:color w:val="FF0000"/>
+          <w:szCs w:val="21"/>
+        </w:rPr>
+        <w:tab/>
+        <w:t xml:space="preserve">   {</w:t>
+      </w:r>
+    </w:p>
+    <w:p>
+      <w:pPr>
+        <w:rPr>
+          <w:rFonts w:cs="Times New Roman"/>
+          <w:color w:val="FF0000"/>
+          <w:szCs w:val="21"/>
+        </w:rPr>
+      </w:pPr>
+      <w:r>
+        <w:rPr>
+          <w:rFonts w:cs="Times New Roman"/>
+          <w:color w:val="FF0000"/>
+          <w:szCs w:val="21"/>
+        </w:rPr>
+        <w:tab/>
+      </w:r>
+      <w:r>
+        <w:rPr>
+          <w:rFonts w:cs="Times New Roman"/>
+          <w:color w:val="FF0000"/>
+          <w:szCs w:val="21"/>
+        </w:rPr>
+        <w:tab/>
+      </w:r>
+      <w:r>
+        <w:rPr>
+          <w:rFonts w:cs="Times New Roman"/>
+          <w:color w:val="FF0000"/>
+          <w:szCs w:val="21"/>
+        </w:rPr>
+        <w:tab/>
+      </w:r>
+      <w:r>
+        <w:rPr>
+          <w:rFonts w:cs="Times New Roman"/>
+          <w:color w:val="FF0000"/>
+          <w:szCs w:val="21"/>
+        </w:rPr>
+        <w:tab/>
+        <w:t xml:space="preserve">   tmp = arr[j];</w:t>
+      </w:r>
+    </w:p>
+    <w:p>
+      <w:pPr>
+        <w:rPr>
+          <w:rFonts w:cs="Times New Roman"/>
+          <w:color w:val="FF0000"/>
+          <w:szCs w:val="21"/>
+        </w:rPr>
+      </w:pPr>
+      <w:r>
+        <w:rPr>
+          <w:rFonts w:cs="Times New Roman"/>
+          <w:color w:val="FF0000"/>
+          <w:szCs w:val="21"/>
+        </w:rPr>
+        <w:tab/>
+      </w:r>
+      <w:r>
+        <w:rPr>
+          <w:rFonts w:cs="Times New Roman"/>
+          <w:color w:val="FF0000"/>
+          <w:szCs w:val="21"/>
+        </w:rPr>
+        <w:tab/>
+      </w:r>
+      <w:r>
+        <w:rPr>
+          <w:rFonts w:cs="Times New Roman"/>
+          <w:color w:val="FF0000"/>
+          <w:szCs w:val="21"/>
+        </w:rPr>
+        <w:tab/>
+      </w:r>
+      <w:r>
+        <w:rPr>
+          <w:rFonts w:cs="Times New Roman"/>
+          <w:color w:val="FF0000"/>
+          <w:szCs w:val="21"/>
+        </w:rPr>
+        <w:tab/>
+        <w:t xml:space="preserve">   arr[j] =  arr[j+1];</w:t>
+      </w:r>
+    </w:p>
+    <w:p>
+      <w:pPr>
+        <w:rPr>
+          <w:rFonts w:cs="Times New Roman"/>
+          <w:color w:val="FF0000"/>
+          <w:szCs w:val="21"/>
+        </w:rPr>
+      </w:pPr>
+      <w:r>
+        <w:rPr>
+          <w:rFonts w:cs="Times New Roman"/>
+          <w:color w:val="FF0000"/>
+          <w:szCs w:val="21"/>
+        </w:rPr>
+        <w:tab/>
+      </w:r>
+      <w:r>
+        <w:rPr>
+          <w:rFonts w:cs="Times New Roman"/>
+          <w:color w:val="FF0000"/>
+          <w:szCs w:val="21"/>
+        </w:rPr>
+        <w:tab/>
+      </w:r>
+      <w:r>
+        <w:rPr>
+          <w:rFonts w:cs="Times New Roman"/>
+          <w:color w:val="FF0000"/>
+          <w:szCs w:val="21"/>
+        </w:rPr>
+        <w:tab/>
+      </w:r>
+      <w:r>
+        <w:rPr>
+          <w:rFonts w:cs="Times New Roman"/>
+          <w:color w:val="FF0000"/>
+          <w:szCs w:val="21"/>
+        </w:rPr>
+        <w:tab/>
+        <w:t xml:space="preserve">   arr[j+1] = tmp;</w:t>
+      </w:r>
+    </w:p>
+    <w:p>
+      <w:pPr>
+        <w:rPr>
+          <w:rFonts w:cs="Times New Roman"/>
+          <w:color w:val="FF0000"/>
+          <w:szCs w:val="21"/>
+        </w:rPr>
+      </w:pPr>
+      <w:r>
+        <w:rPr>
+          <w:rFonts w:cs="Times New Roman"/>
+          <w:color w:val="FF0000"/>
+          <w:szCs w:val="21"/>
+        </w:rPr>
+        <w:tab/>
+      </w:r>
+      <w:r>
+        <w:rPr>
+          <w:rFonts w:cs="Times New Roman"/>
+          <w:color w:val="FF0000"/>
+          <w:szCs w:val="21"/>
+        </w:rPr>
+        <w:tab/>
+      </w:r>
+      <w:r>
+        <w:rPr>
+          <w:rFonts w:cs="Times New Roman"/>
+          <w:color w:val="FF0000"/>
+          <w:szCs w:val="21"/>
+        </w:rPr>
+        <w:tab/>
+        <w:t xml:space="preserve">   }   </w:t>
+      </w:r>
+    </w:p>
+    <w:p>
+      <w:pPr>
+        <w:rPr>
+          <w:rFonts w:cs="Times New Roman"/>
+          <w:color w:val="FF0000"/>
+          <w:szCs w:val="21"/>
+        </w:rPr>
+      </w:pPr>
+      <w:r>
+        <w:rPr>
+          <w:rFonts w:cs="Times New Roman"/>
+          <w:color w:val="FF0000"/>
+          <w:szCs w:val="21"/>
+        </w:rPr>
+        <w:tab/>
+      </w:r>
+      <w:r>
+        <w:rPr>
+          <w:rFonts w:cs="Times New Roman"/>
+          <w:color w:val="FF0000"/>
+          <w:szCs w:val="21"/>
+        </w:rPr>
+        <w:tab/>
+        <w:t>}</w:t>
+      </w:r>
+    </w:p>
+    <w:p>
+      <w:pPr>
+        <w:rPr>
+          <w:rFonts w:cs="Times New Roman"/>
+          <w:color w:val="FF0000"/>
+          <w:szCs w:val="21"/>
+        </w:rPr>
+      </w:pPr>
+      <w:r>
+        <w:rPr>
+          <w:rFonts w:cs="Times New Roman"/>
+          <w:color w:val="FF0000"/>
+          <w:szCs w:val="21"/>
+        </w:rPr>
+        <w:tab/>
+        <w:t>}</w:t>
+      </w:r>
+    </w:p>
+    <w:p>
+      <w:pPr>
+        <w:rPr>
+          <w:rFonts w:cs="Times New Roman"/>
+          <w:color w:val="FF0000"/>
+          <w:szCs w:val="21"/>
+        </w:rPr>
+      </w:pPr>
+      <w:r>
+        <w:rPr>
+          <w:rFonts w:cs="Times New Roman"/>
+          <w:color w:val="FF0000"/>
+          <w:szCs w:val="21"/>
+        </w:rPr>
+        <w:tab/>
+        <w:t>for(int a:arr)</w:t>
+      </w:r>
+    </w:p>
+    <w:p>
+      <w:pPr>
+        <w:rPr>
+          <w:rFonts w:cs="Times New Roman"/>
+          <w:color w:val="FF0000"/>
+          <w:szCs w:val="21"/>
+        </w:rPr>
+      </w:pPr>
+      <w:r>
+        <w:rPr>
+          <w:rFonts w:cs="Times New Roman"/>
+          <w:color w:val="FF0000"/>
+          <w:szCs w:val="21"/>
+        </w:rPr>
+        <w:tab/>
+      </w:r>
+      <w:r>
+        <w:rPr>
+          <w:rFonts w:cs="Times New Roman"/>
+          <w:color w:val="FF0000"/>
+          <w:szCs w:val="21"/>
+        </w:rPr>
+        <w:tab/>
+        <w:t>System.out.print(a+"\t");</w:t>
+      </w:r>
+    </w:p>
+    <w:p>
+      <w:pPr>
+        <w:rPr>
+          <w:rFonts w:cs="Times New Roman"/>
+          <w:color w:val="FF0000"/>
+          <w:szCs w:val="21"/>
+        </w:rPr>
+      </w:pPr>
+      <w:r>
+        <w:rPr>
+          <w:rFonts w:cs="Times New Roman"/>
+          <w:color w:val="FF0000"/>
+          <w:szCs w:val="21"/>
+        </w:rPr>
+        <w:t xml:space="preserve">  }</w:t>
+      </w:r>
+    </w:p>
+    <w:p>
+      <w:pPr>
+        <w:rPr>
+          <w:rFonts w:cs="Times New Roman"/>
+          <w:color w:val="FF0000"/>
+          <w:szCs w:val="21"/>
+        </w:rPr>
+      </w:pPr>
+      <w:r>
+        <w:rPr>
+          <w:rFonts w:cs="Times New Roman"/>
+          <w:color w:val="FF0000"/>
+          <w:szCs w:val="21"/>
+        </w:rPr>
+        <w:t>}</w:t>
       </w:r>
       <w:bookmarkStart w:id="0" w:name="_GoBack"/>
       <w:bookmarkEnd w:id="0"/>
-    </w:p>
-    <w:p>
-      <w:pPr>
-        <w:rPr>
-          <w:rFonts w:cs="Times New Roman"/>
-          <w:color w:val="FF0000"/>
-          <w:szCs w:val="21"/>
-        </w:rPr>
-      </w:pPr>
-    </w:p>
-    <w:p>
-      <w:pPr>
-        <w:rPr>
-          <w:rFonts w:cs="Times New Roman"/>
-          <w:color w:val="FF0000"/>
-          <w:szCs w:val="21"/>
-        </w:rPr>
-      </w:pPr>
-    </w:p>
-    <w:p>
-      <w:pPr>
-        <w:rPr>
-          <w:rFonts w:cs="Times New Roman"/>
-          <w:color w:val="FF0000"/>
-          <w:szCs w:val="21"/>
-        </w:rPr>
-      </w:pPr>
-    </w:p>
-    <w:p>
-      <w:pPr>
-        <w:rPr>
-          <w:rFonts w:cs="Times New Roman"/>
-          <w:color w:val="FF0000"/>
-          <w:szCs w:val="21"/>
-        </w:rPr>
-      </w:pPr>
     </w:p>
     <w:p>
       <w:pPr>

</xml_diff>